<commit_message>
#18 Not the time to make good messages! I made it!
</commit_message>
<xml_diff>
--- a/semester2/2/comp_arch/lab1/Звіт з лаб. роб. №1.docx
+++ b/semester2/2/comp_arch/lab1/Звіт з лаб. роб. №1.docx
@@ -730,8 +730,24 @@
           <w:sz w:val="28"/>
           <w:lang w:val="uk-UA"/>
         </w:rPr>
-        <w:t>СП-166</w:t>
-      </w:r>
+        <w:t>КМ</w:t>
+      </w:r>
+      <w:r>
+        <w:rPr>
+          <w:sz w:val="28"/>
+          <w:lang w:val="uk-UA"/>
+        </w:rPr>
+        <w:t>-</w:t>
+      </w:r>
+      <w:r>
+        <w:rPr>
+          <w:sz w:val="28"/>
+          <w:lang w:val="uk-UA"/>
+        </w:rPr>
+        <w:t>175</w:t>
+      </w:r>
+      <w:bookmarkStart w:id="0" w:name="_GoBack"/>
+      <w:bookmarkEnd w:id="0"/>
     </w:p>
     <w:p>
       <w:pPr>
@@ -813,7 +829,22 @@
           <w:sz w:val="28"/>
           <w:lang w:val="uk-UA"/>
         </w:rPr>
-        <w:t>Копил Андрій</w:t>
+        <w:t>Ко</w:t>
+      </w:r>
+      <w:proofErr w:type="spellStart"/>
+      <w:r>
+        <w:rPr>
+          <w:sz w:val="28"/>
+        </w:rPr>
+        <w:t>сенко</w:t>
+      </w:r>
+      <w:proofErr w:type="spellEnd"/>
+      <w:r>
+        <w:rPr>
+          <w:sz w:val="28"/>
+          <w:lang w:val="uk-UA"/>
+        </w:rPr>
+        <w:t xml:space="preserve"> Андрій</w:t>
       </w:r>
     </w:p>
     <w:p>
@@ -9509,8 +9540,6 @@
               </w:rPr>
               <w:t>00001</w:t>
             </w:r>
-            <w:bookmarkStart w:id="0" w:name="_GoBack"/>
-            <w:bookmarkEnd w:id="0"/>
           </w:p>
         </w:tc>
         <w:tc>
@@ -10180,7 +10209,7 @@
     <w:lsdException w:name="Table Web 2" w:semiHidden="1" w:unhideWhenUsed="1"/>
     <w:lsdException w:name="Table Web 3" w:semiHidden="1" w:unhideWhenUsed="1"/>
     <w:lsdException w:name="Balloon Text" w:semiHidden="1" w:unhideWhenUsed="1"/>
-    <w:lsdException w:name="Table Grid" w:semiHidden="1" w:uiPriority="59" w:unhideWhenUsed="1"/>
+    <w:lsdException w:name="Table Grid" w:uiPriority="59"/>
     <w:lsdException w:name="Table Theme" w:semiHidden="1" w:unhideWhenUsed="1"/>
     <w:lsdException w:name="Placeholder Text" w:semiHidden="1"/>
     <w:lsdException w:name="No Spacing" w:uiPriority="1" w:qFormat="1"/>

</xml_diff>